<commit_message>
Márquez: Gestión de riesgos.
</commit_message>
<xml_diff>
--- a/01. Gestión del proyecto/02. Gestión de calidad/03. Gestión de riesgos/Plan de Gestión de Riesgos.docx
+++ b/01. Gestión del proyecto/02. Gestión de calidad/03. Gestión de riesgos/Plan de Gestión de Riesgos.docx
@@ -2064,10 +2064,14 @@
         <w:gridCol w:w="4177"/>
       </w:tblGrid>
       <w:tr>
+        <w:trPr>
+          <w:trHeight w:val="454"/>
+        </w:trPr>
         <w:tc>
           <w:tcPr>
             <w:tcW w:w="4322" w:type="dxa"/>
-            <w:shd w:val="clear" w:color="auto" w:fill="BFBFBF" w:themeFill="background1" w:themeFillShade="BF"/>
+            <w:shd w:val="clear" w:color="auto" w:fill="D9D9D9" w:themeFill="background1" w:themeFillShade="D9"/>
+            <w:vAlign w:val="center"/>
           </w:tcPr>
           <w:p>
             <w:pPr>
@@ -2088,7 +2092,8 @@
         <w:tc>
           <w:tcPr>
             <w:tcW w:w="4322" w:type="dxa"/>
-            <w:shd w:val="clear" w:color="auto" w:fill="BFBFBF" w:themeFill="background1" w:themeFillShade="BF"/>
+            <w:shd w:val="clear" w:color="auto" w:fill="D9D9D9" w:themeFill="background1" w:themeFillShade="D9"/>
+            <w:vAlign w:val="center"/>
           </w:tcPr>
           <w:p>
             <w:pPr>
@@ -2474,7 +2479,12 @@
         <w:t xml:space="preserve"> ser completado </w:t>
       </w:r>
       <w:r>
-        <w:t xml:space="preserve">y actualizado </w:t>
+        <w:t>y actuali</w:t>
+      </w:r>
+      <w:bookmarkStart w:id="5" w:name="_GoBack"/>
+      <w:bookmarkEnd w:id="5"/>
+      <w:r>
+        <w:t xml:space="preserve">zado </w:t>
       </w:r>
       <w:r>
         <w:t>a lo largo del proyecto</w:t>
@@ -2492,11 +2502,12 @@
       <w:pPr>
         <w:pStyle w:val="PSI-Ttulo2"/>
       </w:pPr>
-      <w:bookmarkStart w:id="5" w:name="_Toc493444076"/>
-      <w:r>
+      <w:bookmarkStart w:id="6" w:name="_Toc493444076"/>
+      <w:r>
+        <w:lastRenderedPageBreak/>
         <w:t>Resumen del circuito de Trabajo</w:t>
       </w:r>
-      <w:bookmarkEnd w:id="5"/>
+      <w:bookmarkEnd w:id="6"/>
     </w:p>
     <w:p>
       <w:pPr>
@@ -2518,21 +2529,21 @@
       <w:pPr>
         <w:pStyle w:val="PSI-Ttulo1"/>
       </w:pPr>
-      <w:bookmarkStart w:id="6" w:name="_Toc493444077"/>
+      <w:bookmarkStart w:id="7" w:name="_Toc493444077"/>
       <w:r>
         <w:t>Identificación y Evaluación de Riesgos</w:t>
       </w:r>
-      <w:bookmarkEnd w:id="6"/>
+      <w:bookmarkEnd w:id="7"/>
     </w:p>
     <w:p>
       <w:pPr>
         <w:pStyle w:val="PSI-Ttulo2"/>
       </w:pPr>
-      <w:bookmarkStart w:id="7" w:name="_Toc493444078"/>
+      <w:bookmarkStart w:id="8" w:name="_Toc493444078"/>
       <w:r>
         <w:t>Etapa de trabajo</w:t>
       </w:r>
-      <w:bookmarkEnd w:id="7"/>
+      <w:bookmarkEnd w:id="8"/>
     </w:p>
     <w:p>
       <w:pPr>
@@ -2553,11 +2564,11 @@
       <w:pPr>
         <w:pStyle w:val="PSI-Ttulo2"/>
       </w:pPr>
-      <w:bookmarkStart w:id="8" w:name="_Toc493444079"/>
+      <w:bookmarkStart w:id="9" w:name="_Toc493444079"/>
       <w:r>
         <w:t>Documentos relacionados</w:t>
       </w:r>
-      <w:bookmarkEnd w:id="8"/>
+      <w:bookmarkEnd w:id="9"/>
     </w:p>
     <w:p>
       <w:pPr>
@@ -2578,14 +2589,14 @@
       <w:pPr>
         <w:pStyle w:val="PSI-Ttulo2"/>
       </w:pPr>
-      <w:bookmarkStart w:id="9" w:name="_Toc493444080"/>
+      <w:bookmarkStart w:id="10" w:name="_Toc493444080"/>
       <w:r>
         <w:t xml:space="preserve">Descripción de </w:t>
       </w:r>
       <w:r>
         <w:t>la hoja de cálculo</w:t>
       </w:r>
-      <w:bookmarkEnd w:id="9"/>
+      <w:bookmarkEnd w:id="10"/>
     </w:p>
     <w:p>
       <w:pPr>
@@ -2752,9 +2763,8 @@
       <w:pPr>
         <w:pStyle w:val="PSI-Ttulo2"/>
       </w:pPr>
-      <w:bookmarkStart w:id="10" w:name="_Toc493444081"/>
-      <w:r>
-        <w:lastRenderedPageBreak/>
+      <w:bookmarkStart w:id="11" w:name="_Toc493444081"/>
+      <w:r>
         <w:t xml:space="preserve">Metodología de </w:t>
       </w:r>
       <w:r>
@@ -2763,7 +2773,7 @@
       <w:r>
         <w:t>rabajo</w:t>
       </w:r>
-      <w:bookmarkEnd w:id="10"/>
+      <w:bookmarkEnd w:id="11"/>
     </w:p>
     <w:p>
       <w:pPr>
@@ -2900,11 +2910,11 @@
       <w:pPr>
         <w:pStyle w:val="PSI-Ttulo1"/>
       </w:pPr>
-      <w:bookmarkStart w:id="11" w:name="_Toc493444082"/>
+      <w:bookmarkStart w:id="12" w:name="_Toc493444082"/>
       <w:r>
         <w:t>Análisis de Riesgos</w:t>
       </w:r>
-      <w:bookmarkEnd w:id="11"/>
+      <w:bookmarkEnd w:id="12"/>
       <w:r>
         <w:br/>
       </w:r>
@@ -2913,11 +2923,11 @@
       <w:pPr>
         <w:pStyle w:val="PSI-Ttulo2"/>
       </w:pPr>
-      <w:bookmarkStart w:id="12" w:name="_Toc493444083"/>
+      <w:bookmarkStart w:id="13" w:name="_Toc493444083"/>
       <w:r>
         <w:t>Etapa de trabajo</w:t>
       </w:r>
-      <w:bookmarkEnd w:id="12"/>
+      <w:bookmarkEnd w:id="13"/>
     </w:p>
     <w:p>
       <w:pPr>
@@ -2944,11 +2954,11 @@
       <w:pPr>
         <w:pStyle w:val="PSI-Ttulo2"/>
       </w:pPr>
-      <w:bookmarkStart w:id="13" w:name="_Toc493444084"/>
+      <w:bookmarkStart w:id="14" w:name="_Toc493444084"/>
       <w:r>
         <w:t>Documentos relacionados</w:t>
       </w:r>
-      <w:bookmarkEnd w:id="13"/>
+      <w:bookmarkEnd w:id="14"/>
     </w:p>
     <w:p>
       <w:pPr>
@@ -2980,6 +2990,7 @@
         <w:ind w:left="0" w:firstLine="0"/>
       </w:pPr>
       <w:r>
+        <w:lastRenderedPageBreak/>
         <w:t>Una vez</w:t>
       </w:r>
       <w:r>
@@ -2994,11 +3005,11 @@
       <w:pPr>
         <w:pStyle w:val="PSI-Ttulo2"/>
       </w:pPr>
-      <w:bookmarkStart w:id="14" w:name="_Toc493444085"/>
+      <w:bookmarkStart w:id="15" w:name="_Toc493444085"/>
       <w:r>
         <w:t>Descripción de la hoja de cálculo</w:t>
       </w:r>
-      <w:bookmarkEnd w:id="14"/>
+      <w:bookmarkEnd w:id="15"/>
     </w:p>
     <w:p>
       <w:pPr>
@@ -3098,14 +3109,14 @@
       <w:pPr>
         <w:pStyle w:val="PSI-Ttulo2"/>
       </w:pPr>
-      <w:bookmarkStart w:id="15" w:name="_Toc493444086"/>
+      <w:bookmarkStart w:id="16" w:name="_Toc493444086"/>
       <w:r>
         <w:t>Metodología de t</w:t>
       </w:r>
       <w:r>
         <w:t>rabajo</w:t>
       </w:r>
-      <w:bookmarkEnd w:id="15"/>
+      <w:bookmarkEnd w:id="16"/>
     </w:p>
     <w:p>
       <w:pPr>
@@ -3207,8 +3218,6 @@
       <w:pPr>
         <w:pStyle w:val="PSI-Normal"/>
       </w:pPr>
-      <w:bookmarkStart w:id="16" w:name="_GoBack"/>
-      <w:bookmarkEnd w:id="16"/>
     </w:p>
     <w:p>
       <w:pPr>
@@ -3258,7 +3267,6 @@
       </w:pPr>
       <w:bookmarkStart w:id="19" w:name="_Toc493444089"/>
       <w:r>
-        <w:lastRenderedPageBreak/>
         <w:t>Documentos relacionados</w:t>
       </w:r>
       <w:bookmarkEnd w:id="19"/>
@@ -3482,7 +3490,7 @@
             <w:rFonts w:asciiTheme="majorHAnsi" w:hAnsiTheme="majorHAnsi" w:cstheme="majorHAnsi"/>
             <w:noProof/>
           </w:rPr>
-          <w:t>4</w:t>
+          <w:t>8</w:t>
         </w:r>
         <w:r>
           <w:rPr>
@@ -6705,7 +6713,7 @@
 </file>
 
 <file path=customXml/itemProps2.xml><?xml version="1.0" encoding="utf-8"?>
-<ds:datastoreItem xmlns:ds="http://schemas.openxmlformats.org/officeDocument/2006/customXml" ds:itemID="{7CED754F-EEF1-4D45-833E-1AEFF02DF8E9}">
+<ds:datastoreItem xmlns:ds="http://schemas.openxmlformats.org/officeDocument/2006/customXml" ds:itemID="{E5DF8BF9-3300-427E-BA48-7FA19D9405EB}">
   <ds:schemaRefs>
     <ds:schemaRef ds:uri="http://schemas.openxmlformats.org/officeDocument/2006/bibliography"/>
   </ds:schemaRefs>

</xml_diff>